<commit_message>
Lesson 9 homework. First 3 tasks + edited Lesson 7 exercise H.
</commit_message>
<xml_diff>
--- a/src/main/java/com/akotuyk/runners/homework/lesson7/Home task.docx
+++ b/src/main/java/com/akotuyk/runners/homework/lesson7/Home task.docx
@@ -3343,11 +3343,493 @@
         <w:rPr>
           <w:rFonts w:ascii="Arial" w:eastAsia="Times New Roman" w:hAnsi="Arial" w:cs="Arial"/>
           <w:color w:val="000000"/>
-          <w:lang w:val="en-US" w:eastAsia="uk-UA"/>
+          <w:lang w:val="ru-RU" w:eastAsia="uk-UA"/>
+        </w:rPr>
+      </w:pPr>
+    </w:p>
+    <w:p>
+      <w:pPr>
+        <w:spacing w:after="0" w:line="240" w:lineRule="auto"/>
+        <w:ind w:left="720"/>
+        <w:textAlignment w:val="baseline"/>
+        <w:rPr>
+          <w:rFonts w:ascii="Arial" w:eastAsia="Times New Roman" w:hAnsi="Arial" w:cs="Arial"/>
+          <w:color w:val="000000"/>
+          <w:lang w:val="ru-RU" w:eastAsia="uk-UA"/>
+        </w:rPr>
+      </w:pPr>
+    </w:p>
+    <w:p>
+      <w:pPr>
+        <w:spacing w:after="0" w:line="240" w:lineRule="auto"/>
+        <w:ind w:left="720"/>
+        <w:textAlignment w:val="baseline"/>
+        <w:rPr>
+          <w:rFonts w:ascii="Arial" w:eastAsia="Times New Roman" w:hAnsi="Arial" w:cs="Arial"/>
+          <w:color w:val="000000"/>
+          <w:lang w:val="ru-RU" w:eastAsia="uk-UA"/>
+        </w:rPr>
+      </w:pPr>
+      <w:r>
+        <w:rPr>
+          <w:rFonts w:ascii="Arial" w:eastAsia="Times New Roman" w:hAnsi="Arial" w:cs="Arial"/>
+          <w:color w:val="000000"/>
+          <w:lang w:val="ru-RU" w:eastAsia="uk-UA"/>
+        </w:rPr>
+        <w:t>(</w:t>
+      </w:r>
+    </w:p>
+    <w:p>
+      <w:pPr>
+        <w:spacing w:after="0" w:line="240" w:lineRule="auto"/>
+        <w:ind w:left="720"/>
+        <w:textAlignment w:val="baseline"/>
+        <w:rPr>
+          <w:rFonts w:ascii="Arial" w:eastAsia="Times New Roman" w:hAnsi="Arial" w:cs="Arial"/>
+          <w:color w:val="000000"/>
+          <w:lang w:val="ru-RU" w:eastAsia="uk-UA"/>
+        </w:rPr>
+      </w:pPr>
+      <w:proofErr w:type="spellStart"/>
+      <w:r>
+        <w:rPr>
+          <w:rFonts w:ascii="Arial" w:eastAsia="Times New Roman" w:hAnsi="Arial" w:cs="Arial"/>
+          <w:color w:val="000000"/>
+          <w:lang w:val="ru-RU" w:eastAsia="uk-UA"/>
+        </w:rPr>
+        <w:t>Leonid</w:t>
+      </w:r>
+      <w:proofErr w:type="spellEnd"/>
+      <w:r>
+        <w:rPr>
+          <w:rFonts w:ascii="Arial" w:eastAsia="Times New Roman" w:hAnsi="Arial" w:cs="Arial"/>
+          <w:color w:val="000000"/>
+          <w:lang w:val="ru-RU" w:eastAsia="uk-UA"/>
+        </w:rPr>
+        <w:t xml:space="preserve"> </w:t>
+      </w:r>
+      <w:proofErr w:type="spellStart"/>
+      <w:r>
+        <w:rPr>
+          <w:rFonts w:ascii="Arial" w:eastAsia="Times New Roman" w:hAnsi="Arial" w:cs="Arial"/>
+          <w:color w:val="000000"/>
+          <w:lang w:val="ru-RU" w:eastAsia="uk-UA"/>
+        </w:rPr>
+        <w:t>Chernyshov</w:t>
+      </w:r>
+      <w:proofErr w:type="spellEnd"/>
+      <w:r>
+        <w:rPr>
+          <w:rFonts w:ascii="Arial" w:eastAsia="Times New Roman" w:hAnsi="Arial" w:cs="Arial"/>
+          <w:color w:val="000000"/>
+          <w:lang w:val="ru-RU" w:eastAsia="uk-UA"/>
+        </w:rPr>
+        <w:t xml:space="preserve"> </w:t>
+      </w:r>
+    </w:p>
+    <w:p>
+      <w:pPr>
+        <w:spacing w:after="0" w:line="240" w:lineRule="auto"/>
+        <w:ind w:left="720"/>
+        <w:textAlignment w:val="baseline"/>
+        <w:rPr>
+          <w:rFonts w:ascii="Arial" w:eastAsia="Times New Roman" w:hAnsi="Arial" w:cs="Arial"/>
+          <w:color w:val="000000"/>
+          <w:lang w:val="ru-RU" w:eastAsia="uk-UA"/>
+        </w:rPr>
+      </w:pPr>
+      <w:r>
+        <w:rPr>
+          <w:rFonts w:ascii="Arial" w:eastAsia="Times New Roman" w:hAnsi="Arial" w:cs="Arial"/>
+          <w:color w:val="000000"/>
+          <w:lang w:val="ru-RU" w:eastAsia="uk-UA"/>
+        </w:rPr>
+        <w:t>Переделывай ))</w:t>
+      </w:r>
+    </w:p>
+    <w:p>
+      <w:pPr>
+        <w:spacing w:after="0" w:line="240" w:lineRule="auto"/>
+        <w:ind w:left="720"/>
+        <w:textAlignment w:val="baseline"/>
+        <w:rPr>
+          <w:rFonts w:ascii="Arial" w:eastAsia="Times New Roman" w:hAnsi="Arial" w:cs="Arial"/>
+          <w:color w:val="000000"/>
+          <w:lang w:val="ru-RU" w:eastAsia="uk-UA"/>
+        </w:rPr>
+      </w:pPr>
+    </w:p>
+    <w:p>
+      <w:pPr>
+        <w:spacing w:after="0" w:line="240" w:lineRule="auto"/>
+        <w:ind w:left="720"/>
+        <w:textAlignment w:val="baseline"/>
+        <w:rPr>
+          <w:rFonts w:ascii="Arial" w:eastAsia="Times New Roman" w:hAnsi="Arial" w:cs="Arial"/>
+          <w:color w:val="000000"/>
+          <w:lang w:val="ru-RU" w:eastAsia="uk-UA"/>
+        </w:rPr>
+      </w:pPr>
+      <w:r>
+        <w:rPr>
+          <w:rFonts w:ascii="Arial" w:eastAsia="Times New Roman" w:hAnsi="Arial" w:cs="Arial"/>
+          <w:color w:val="000000"/>
+          <w:lang w:val="ru-RU" w:eastAsia="uk-UA"/>
+        </w:rPr>
+        <w:t xml:space="preserve">Антон </w:t>
+      </w:r>
+      <w:proofErr w:type="spellStart"/>
+      <w:r>
+        <w:rPr>
+          <w:rFonts w:ascii="Arial" w:eastAsia="Times New Roman" w:hAnsi="Arial" w:cs="Arial"/>
+          <w:color w:val="000000"/>
+          <w:lang w:val="ru-RU" w:eastAsia="uk-UA"/>
+        </w:rPr>
+        <w:t>Котюк</w:t>
+      </w:r>
+      <w:proofErr w:type="spellEnd"/>
+      <w:r>
+        <w:rPr>
+          <w:rFonts w:ascii="Arial" w:eastAsia="Times New Roman" w:hAnsi="Arial" w:cs="Arial"/>
+          <w:color w:val="000000"/>
+          <w:lang w:val="ru-RU" w:eastAsia="uk-UA"/>
+        </w:rPr>
+        <w:t xml:space="preserve"> </w:t>
+      </w:r>
+    </w:p>
+    <w:p>
+      <w:pPr>
+        <w:spacing w:after="0" w:line="240" w:lineRule="auto"/>
+        <w:ind w:left="720"/>
+        <w:textAlignment w:val="baseline"/>
+        <w:rPr>
+          <w:rFonts w:ascii="Arial" w:eastAsia="Times New Roman" w:hAnsi="Arial" w:cs="Arial"/>
+          <w:color w:val="000000"/>
+          <w:lang w:val="ru-RU" w:eastAsia="uk-UA"/>
+        </w:rPr>
+      </w:pPr>
+      <w:r>
+        <w:rPr>
+          <w:rFonts w:ascii="Arial" w:eastAsia="Times New Roman" w:hAnsi="Arial" w:cs="Arial"/>
+          <w:color w:val="000000"/>
+          <w:lang w:val="ru-RU" w:eastAsia="uk-UA"/>
+        </w:rPr>
+        <w:t xml:space="preserve">Ещё раз уточняю правильно ли я понял: в класс </w:t>
+      </w:r>
+      <w:proofErr w:type="spellStart"/>
+      <w:r>
+        <w:rPr>
+          <w:rFonts w:ascii="Arial" w:eastAsia="Times New Roman" w:hAnsi="Arial" w:cs="Arial"/>
+          <w:color w:val="000000"/>
+          <w:lang w:val="ru-RU" w:eastAsia="uk-UA"/>
+        </w:rPr>
+        <w:t>мейн</w:t>
+      </w:r>
+      <w:proofErr w:type="spellEnd"/>
+      <w:r>
+        <w:rPr>
+          <w:rFonts w:ascii="Arial" w:eastAsia="Times New Roman" w:hAnsi="Arial" w:cs="Arial"/>
+          <w:color w:val="000000"/>
+          <w:lang w:val="ru-RU" w:eastAsia="uk-UA"/>
+        </w:rPr>
+        <w:t xml:space="preserve"> засовываю меню, все </w:t>
+      </w:r>
+      <w:proofErr w:type="spellStart"/>
+      <w:r>
+        <w:rPr>
+          <w:rFonts w:ascii="Arial" w:eastAsia="Times New Roman" w:hAnsi="Arial" w:cs="Arial"/>
+          <w:color w:val="000000"/>
+          <w:lang w:val="ru-RU" w:eastAsia="uk-UA"/>
+        </w:rPr>
+        <w:t>soat</w:t>
+      </w:r>
+      <w:proofErr w:type="spellEnd"/>
+      <w:r>
+        <w:rPr>
+          <w:rFonts w:ascii="Arial" w:eastAsia="Times New Roman" w:hAnsi="Arial" w:cs="Arial"/>
+          <w:color w:val="000000"/>
+          <w:lang w:val="ru-RU" w:eastAsia="uk-UA"/>
+        </w:rPr>
+        <w:t xml:space="preserve"> и сканеры (</w:t>
+      </w:r>
+      <w:proofErr w:type="spellStart"/>
+      <w:r>
+        <w:rPr>
+          <w:rFonts w:ascii="Arial" w:eastAsia="Times New Roman" w:hAnsi="Arial" w:cs="Arial"/>
+          <w:color w:val="000000"/>
+          <w:lang w:val="ru-RU" w:eastAsia="uk-UA"/>
+        </w:rPr>
+        <w:t>эксепшены</w:t>
+      </w:r>
+      <w:proofErr w:type="spellEnd"/>
+      <w:r>
+        <w:rPr>
+          <w:rFonts w:ascii="Arial" w:eastAsia="Times New Roman" w:hAnsi="Arial" w:cs="Arial"/>
+          <w:color w:val="000000"/>
+          <w:lang w:val="ru-RU" w:eastAsia="uk-UA"/>
+        </w:rPr>
+        <w:t xml:space="preserve"> тоже?), и создаём классы на п</w:t>
+      </w:r>
+      <w:r>
+        <w:rPr>
+          <w:rFonts w:ascii="Arial" w:eastAsia="Times New Roman" w:hAnsi="Arial" w:cs="Arial"/>
+          <w:color w:val="000000"/>
+          <w:lang w:val="ru-RU" w:eastAsia="uk-UA"/>
+        </w:rPr>
+        <w:t>л</w:t>
+      </w:r>
+      <w:r>
+        <w:rPr>
+          <w:rFonts w:ascii="Arial" w:eastAsia="Times New Roman" w:hAnsi="Arial" w:cs="Arial"/>
+          <w:color w:val="000000"/>
+          <w:lang w:val="ru-RU" w:eastAsia="uk-UA"/>
+        </w:rPr>
+        <w:t xml:space="preserve">ощадь круга, сравнение площадей и вычисление треугольника. В эти три рабочих класса нужно только передать переменные из </w:t>
+      </w:r>
+      <w:proofErr w:type="spellStart"/>
+      <w:r>
+        <w:rPr>
+          <w:rFonts w:ascii="Arial" w:eastAsia="Times New Roman" w:hAnsi="Arial" w:cs="Arial"/>
+          <w:color w:val="000000"/>
+          <w:lang w:val="ru-RU" w:eastAsia="uk-UA"/>
+        </w:rPr>
+        <w:t>Мейна</w:t>
+      </w:r>
+      <w:proofErr w:type="spellEnd"/>
+      <w:r>
+        <w:rPr>
+          <w:rFonts w:ascii="Arial" w:eastAsia="Times New Roman" w:hAnsi="Arial" w:cs="Arial"/>
+          <w:color w:val="000000"/>
+          <w:lang w:val="ru-RU" w:eastAsia="uk-UA"/>
+        </w:rPr>
+        <w:t xml:space="preserve"> и провести расчёты. </w:t>
+      </w:r>
+      <w:proofErr w:type="spellStart"/>
+      <w:r>
+        <w:rPr>
+          <w:rFonts w:ascii="Arial" w:eastAsia="Times New Roman" w:hAnsi="Arial" w:cs="Arial"/>
+          <w:color w:val="000000"/>
+          <w:lang w:val="ru-RU" w:eastAsia="uk-UA"/>
+        </w:rPr>
+        <w:t>Тоесть</w:t>
+      </w:r>
+      <w:proofErr w:type="spellEnd"/>
+      <w:r>
+        <w:rPr>
+          <w:rFonts w:ascii="Arial" w:eastAsia="Times New Roman" w:hAnsi="Arial" w:cs="Arial"/>
+          <w:color w:val="000000"/>
+          <w:lang w:val="ru-RU" w:eastAsia="uk-UA"/>
+        </w:rPr>
+        <w:t xml:space="preserve"> только расчеты в этих классах? Ну и вернуть в </w:t>
+      </w:r>
+      <w:proofErr w:type="spellStart"/>
+      <w:r>
+        <w:rPr>
+          <w:rFonts w:ascii="Arial" w:eastAsia="Times New Roman" w:hAnsi="Arial" w:cs="Arial"/>
+          <w:color w:val="000000"/>
+          <w:lang w:val="ru-RU" w:eastAsia="uk-UA"/>
+        </w:rPr>
+        <w:t>мейн</w:t>
+      </w:r>
+      <w:proofErr w:type="spellEnd"/>
+      <w:r>
+        <w:rPr>
+          <w:rFonts w:ascii="Arial" w:eastAsia="Times New Roman" w:hAnsi="Arial" w:cs="Arial"/>
+          <w:color w:val="000000"/>
+          <w:lang w:val="ru-RU" w:eastAsia="uk-UA"/>
+        </w:rPr>
+        <w:t xml:space="preserve"> для вывода. Так?</w:t>
+      </w:r>
+    </w:p>
+    <w:p>
+      <w:pPr>
+        <w:spacing w:after="0" w:line="240" w:lineRule="auto"/>
+        <w:ind w:left="720"/>
+        <w:textAlignment w:val="baseline"/>
+        <w:rPr>
+          <w:rFonts w:ascii="Arial" w:eastAsia="Times New Roman" w:hAnsi="Arial" w:cs="Arial"/>
+          <w:color w:val="000000"/>
+          <w:lang w:val="ru-RU" w:eastAsia="uk-UA"/>
+        </w:rPr>
+      </w:pPr>
+    </w:p>
+    <w:p>
+      <w:pPr>
+        <w:spacing w:after="0" w:line="240" w:lineRule="auto"/>
+        <w:ind w:left="720"/>
+        <w:textAlignment w:val="baseline"/>
+        <w:rPr>
+          <w:rFonts w:ascii="Arial" w:eastAsia="Times New Roman" w:hAnsi="Arial" w:cs="Arial"/>
+          <w:color w:val="000000"/>
+          <w:lang w:val="ru-RU" w:eastAsia="uk-UA"/>
+        </w:rPr>
+      </w:pPr>
+      <w:proofErr w:type="spellStart"/>
+      <w:r>
+        <w:rPr>
+          <w:rFonts w:ascii="Arial" w:eastAsia="Times New Roman" w:hAnsi="Arial" w:cs="Arial"/>
+          <w:color w:val="000000"/>
+          <w:lang w:val="ru-RU" w:eastAsia="uk-UA"/>
+        </w:rPr>
+        <w:t>Leonid</w:t>
+      </w:r>
+      <w:proofErr w:type="spellEnd"/>
+      <w:r>
+        <w:rPr>
+          <w:rFonts w:ascii="Arial" w:eastAsia="Times New Roman" w:hAnsi="Arial" w:cs="Arial"/>
+          <w:color w:val="000000"/>
+          <w:lang w:val="ru-RU" w:eastAsia="uk-UA"/>
+        </w:rPr>
+        <w:t xml:space="preserve"> </w:t>
+      </w:r>
+      <w:proofErr w:type="spellStart"/>
+      <w:r>
+        <w:rPr>
+          <w:rFonts w:ascii="Arial" w:eastAsia="Times New Roman" w:hAnsi="Arial" w:cs="Arial"/>
+          <w:color w:val="000000"/>
+          <w:lang w:val="ru-RU" w:eastAsia="uk-UA"/>
+        </w:rPr>
+        <w:t>Chernyshov</w:t>
+      </w:r>
+      <w:proofErr w:type="spellEnd"/>
+      <w:r>
+        <w:rPr>
+          <w:rFonts w:ascii="Arial" w:eastAsia="Times New Roman" w:hAnsi="Arial" w:cs="Arial"/>
+          <w:color w:val="000000"/>
+          <w:lang w:val="ru-RU" w:eastAsia="uk-UA"/>
+        </w:rPr>
+        <w:t xml:space="preserve"> </w:t>
+      </w:r>
+    </w:p>
+    <w:p>
+      <w:pPr>
+        <w:spacing w:after="0" w:line="240" w:lineRule="auto"/>
+        <w:ind w:left="720"/>
+        <w:textAlignment w:val="baseline"/>
+        <w:rPr>
+          <w:rFonts w:ascii="Arial" w:eastAsia="Times New Roman" w:hAnsi="Arial" w:cs="Arial"/>
+          <w:color w:val="000000"/>
+          <w:lang w:val="ru-RU" w:eastAsia="uk-UA"/>
+        </w:rPr>
+      </w:pPr>
+      <w:r>
+        <w:rPr>
+          <w:rFonts w:ascii="Arial" w:eastAsia="Times New Roman" w:hAnsi="Arial" w:cs="Arial"/>
+          <w:color w:val="000000"/>
+          <w:lang w:val="ru-RU" w:eastAsia="uk-UA"/>
+        </w:rPr>
+        <w:t>ага</w:t>
+      </w:r>
+    </w:p>
+    <w:p>
+      <w:pPr>
+        <w:spacing w:after="0" w:line="240" w:lineRule="auto"/>
+        <w:ind w:left="720"/>
+        <w:textAlignment w:val="baseline"/>
+        <w:rPr>
+          <w:rFonts w:ascii="Arial" w:eastAsia="Times New Roman" w:hAnsi="Arial" w:cs="Arial"/>
+          <w:color w:val="000000"/>
+          <w:lang w:val="ru-RU" w:eastAsia="uk-UA"/>
+        </w:rPr>
+      </w:pPr>
+      <w:r>
+        <w:rPr>
+          <w:rFonts w:ascii="Arial" w:eastAsia="Times New Roman" w:hAnsi="Arial" w:cs="Arial"/>
+          <w:color w:val="000000"/>
+          <w:lang w:val="ru-RU" w:eastAsia="uk-UA"/>
+        </w:rPr>
+        <w:t xml:space="preserve">вывод в </w:t>
+      </w:r>
+      <w:proofErr w:type="spellStart"/>
+      <w:r>
+        <w:rPr>
+          <w:rFonts w:ascii="Arial" w:eastAsia="Times New Roman" w:hAnsi="Arial" w:cs="Arial"/>
+          <w:color w:val="000000"/>
+          <w:lang w:val="ru-RU" w:eastAsia="uk-UA"/>
+        </w:rPr>
+        <w:t>мейне</w:t>
+      </w:r>
+      <w:proofErr w:type="spellEnd"/>
+    </w:p>
+    <w:p>
+      <w:pPr>
+        <w:spacing w:after="0" w:line="240" w:lineRule="auto"/>
+        <w:ind w:left="720"/>
+        <w:textAlignment w:val="baseline"/>
+        <w:rPr>
+          <w:rFonts w:ascii="Arial" w:eastAsia="Times New Roman" w:hAnsi="Arial" w:cs="Arial"/>
+          <w:color w:val="000000"/>
+          <w:lang w:val="ru-RU" w:eastAsia="uk-UA"/>
+        </w:rPr>
+      </w:pPr>
+      <w:r>
+        <w:rPr>
+          <w:rFonts w:ascii="Arial" w:eastAsia="Times New Roman" w:hAnsi="Arial" w:cs="Arial"/>
+          <w:color w:val="000000"/>
+          <w:lang w:val="ru-RU" w:eastAsia="uk-UA"/>
+        </w:rPr>
+        <w:t xml:space="preserve">ввод в </w:t>
+      </w:r>
+      <w:proofErr w:type="spellStart"/>
+      <w:r>
+        <w:rPr>
+          <w:rFonts w:ascii="Arial" w:eastAsia="Times New Roman" w:hAnsi="Arial" w:cs="Arial"/>
+          <w:color w:val="000000"/>
+          <w:lang w:val="ru-RU" w:eastAsia="uk-UA"/>
+        </w:rPr>
+        <w:t>мейне</w:t>
+      </w:r>
+      <w:proofErr w:type="spellEnd"/>
+    </w:p>
+    <w:p>
+      <w:pPr>
+        <w:spacing w:after="0" w:line="240" w:lineRule="auto"/>
+        <w:ind w:left="720"/>
+        <w:textAlignment w:val="baseline"/>
+        <w:rPr>
+          <w:rFonts w:ascii="Arial" w:eastAsia="Times New Roman" w:hAnsi="Arial" w:cs="Arial"/>
+          <w:color w:val="000000"/>
+          <w:lang w:val="ru-RU" w:eastAsia="uk-UA"/>
+        </w:rPr>
+      </w:pPr>
+      <w:r>
+        <w:rPr>
+          <w:rFonts w:ascii="Arial" w:eastAsia="Times New Roman" w:hAnsi="Arial" w:cs="Arial"/>
+          <w:color w:val="000000"/>
+          <w:lang w:val="ru-RU" w:eastAsia="uk-UA"/>
+        </w:rPr>
+        <w:t>вычисления в методах других классов</w:t>
+      </w:r>
+    </w:p>
+    <w:p>
+      <w:pPr>
+        <w:spacing w:after="0" w:line="240" w:lineRule="auto"/>
+        <w:ind w:left="720"/>
+        <w:textAlignment w:val="baseline"/>
+        <w:rPr>
+          <w:rFonts w:ascii="Arial" w:eastAsia="Times New Roman" w:hAnsi="Arial" w:cs="Arial"/>
+          <w:color w:val="000000"/>
+          <w:lang w:val="ru-RU" w:eastAsia="uk-UA"/>
         </w:rPr>
       </w:pPr>
       <w:bookmarkStart w:id="0" w:name="_GoBack"/>
       <w:bookmarkEnd w:id="0"/>
+      <w:r>
+        <w:rPr>
+          <w:rFonts w:ascii="Arial" w:eastAsia="Times New Roman" w:hAnsi="Arial" w:cs="Arial"/>
+          <w:color w:val="000000"/>
+          <w:lang w:val="ru-RU" w:eastAsia="uk-UA"/>
+        </w:rPr>
+        <w:t>все верно</w:t>
+      </w:r>
+      <w:r>
+        <w:rPr>
+          <w:rFonts w:ascii="Arial" w:eastAsia="Times New Roman" w:hAnsi="Arial" w:cs="Arial"/>
+          <w:color w:val="000000"/>
+          <w:lang w:val="ru-RU" w:eastAsia="uk-UA"/>
+        </w:rPr>
+        <w:t>)</w:t>
+      </w:r>
     </w:p>
     <w:sectPr>
       <w:pgSz w:w="11906" w:h="16838"/>
@@ -3613,6 +4095,7 @@
     <w:lsdException w:name="HTML Sample" w:semiHidden="1" w:unhideWhenUsed="1"/>
     <w:lsdException w:name="HTML Typewriter" w:semiHidden="1" w:unhideWhenUsed="1"/>
     <w:lsdException w:name="HTML Variable" w:semiHidden="1" w:unhideWhenUsed="1"/>
+    <w:lsdException w:name="Normal Table" w:semiHidden="1" w:unhideWhenUsed="1"/>
     <w:lsdException w:name="annotation subject" w:semiHidden="1" w:unhideWhenUsed="1"/>
     <w:lsdException w:name="No List" w:semiHidden="1" w:unhideWhenUsed="1"/>
     <w:lsdException w:name="Outline List 1" w:semiHidden="1" w:unhideWhenUsed="1"/>
@@ -3658,9 +4141,11 @@
     <w:lsdException w:name="Table Subtle 1" w:semiHidden="1" w:unhideWhenUsed="1"/>
     <w:lsdException w:name="Table Subtle 2" w:semiHidden="1" w:unhideWhenUsed="1"/>
     <w:lsdException w:name="Table Web 1" w:semiHidden="1" w:unhideWhenUsed="1"/>
+    <w:lsdException w:name="Table Web 2" w:semiHidden="1" w:unhideWhenUsed="1"/>
     <w:lsdException w:name="Table Web 3" w:semiHidden="1" w:unhideWhenUsed="1"/>
     <w:lsdException w:name="Balloon Text" w:semiHidden="1" w:unhideWhenUsed="1"/>
     <w:lsdException w:name="Table Grid" w:uiPriority="39"/>
+    <w:lsdException w:name="Table Theme" w:semiHidden="1" w:unhideWhenUsed="1"/>
     <w:lsdException w:name="Placeholder Text" w:semiHidden="1"/>
     <w:lsdException w:name="No Spacing" w:uiPriority="1" w:qFormat="1"/>
     <w:lsdException w:name="Light Shading" w:uiPriority="60"/>

</xml_diff>